<commit_message>
Updates to resume and Cover Letter
</commit_message>
<xml_diff>
--- a/Cover Letter.docx
+++ b/Cover Letter.docx
@@ -1,106 +1,655 @@
 
 <file path=word/document.xml><?xml version="1.0" encoding="utf-8"?>
-<w:document xmlns:wpc="http://schemas.microsoft.com/office/word/2010/wordprocessingCanvas" xmlns:cx="http://schemas.microsoft.com/office/drawing/2014/chartex" xmlns:cx1="http://schemas.microsoft.com/office/drawing/2015/9/8/chartex" xmlns:cx2="http://schemas.microsoft.com/office/drawing/2015/10/21/chartex" xmlns:cx3="http://schemas.microsoft.com/office/drawing/2016/5/9/chartex" xmlns:cx4="http://schemas.microsoft.com/office/drawing/2016/5/10/chartex" xmlns:cx5="http://schemas.microsoft.com/office/drawing/2016/5/11/chartex" xmlns:cx6="http://schemas.microsoft.com/office/drawing/2016/5/12/chartex" xmlns:cx7="http://schemas.microsoft.com/office/drawing/2016/5/13/chartex" xmlns:cx8="http://schemas.microsoft.com/office/drawing/2016/5/14/chartex" xmlns:mc="http://schemas.openxmlformats.org/markup-compatibility/2006" xmlns:aink="http://schemas.microsoft.com/office/drawing/2016/ink" xmlns:am3d="http://schemas.microsoft.com/office/drawing/2017/model3d" xmlns:o="urn:schemas-microsoft-com:office:office" xmlns:r="http://schemas.openxmlformats.org/officeDocument/2006/relationships" xmlns:m="http://schemas.openxmlformats.org/officeDocument/2006/math" xmlns:v="urn:schemas-microsoft-com:vml" xmlns:wp14="http://schemas.microsoft.com/office/word/2010/wordprocessingDrawing" xmlns:wp="http://schemas.openxmlformats.org/drawingml/2006/wordprocessingDrawing" xmlns:w10="urn:schemas-microsoft-com:office:word" xmlns:w="http://schemas.openxmlformats.org/wordprocessingml/2006/main" xmlns:w14="http://schemas.microsoft.com/office/word/2010/wordml" xmlns:w15="http://schemas.microsoft.com/office/word/2012/wordml" xmlns:w16cex="http://schemas.microsoft.com/office/word/2018/wordml/cex" xmlns:w16cid="http://schemas.microsoft.com/office/word/2016/wordml/cid" xmlns:w16="http://schemas.microsoft.com/office/word/2018/wordml" xmlns:w16sdtdh="http://schemas.microsoft.com/office/word/2020/wordml/sdtdatahash" xmlns:w16se="http://schemas.microsoft.com/office/word/2015/wordml/symex" xmlns:wpg="http://schemas.microsoft.com/office/word/2010/wordprocessingGroup" xmlns:wpi="http://schemas.microsoft.com/office/word/2010/wordprocessingInk" xmlns:wne="http://schemas.microsoft.com/office/word/2006/wordml" xmlns:wps="http://schemas.microsoft.com/office/word/2010/wordprocessingShape" mc:Ignorable="w14 w15 w16se w16cid w16 w16cex w16sdtdh wp14">
+<w:document xmlns:wpc="http://schemas.microsoft.com/office/word/2010/wordprocessingCanvas" xmlns:cx="http://schemas.microsoft.com/office/drawing/2014/chartex" xmlns:cx1="http://schemas.microsoft.com/office/drawing/2015/9/8/chartex" xmlns:cx2="http://schemas.microsoft.com/office/drawing/2015/10/21/chartex" xmlns:cx3="http://schemas.microsoft.com/office/drawing/2016/5/9/chartex" xmlns:cx4="http://schemas.microsoft.com/office/drawing/2016/5/10/chartex" xmlns:cx5="http://schemas.microsoft.com/office/drawing/2016/5/11/chartex" xmlns:cx6="http://schemas.microsoft.com/office/drawing/2016/5/12/chartex" xmlns:cx7="http://schemas.microsoft.com/office/drawing/2016/5/13/chartex" xmlns:cx8="http://schemas.microsoft.com/office/drawing/2016/5/14/chartex" xmlns:mc="http://schemas.openxmlformats.org/markup-compatibility/2006" xmlns:aink="http://schemas.microsoft.com/office/drawing/2016/ink" xmlns:am3d="http://schemas.microsoft.com/office/drawing/2017/model3d" xmlns:o="urn:schemas-microsoft-com:office:office" xmlns:oel="http://schemas.microsoft.com/office/2019/extlst" xmlns:r="http://schemas.openxmlformats.org/officeDocument/2006/relationships" xmlns:m="http://schemas.openxmlformats.org/officeDocument/2006/math" xmlns:v="urn:schemas-microsoft-com:vml" xmlns:wp14="http://schemas.microsoft.com/office/word/2010/wordprocessingDrawing" xmlns:wp="http://schemas.openxmlformats.org/drawingml/2006/wordprocessingDrawing" xmlns:w10="urn:schemas-microsoft-com:office:word" xmlns:w="http://schemas.openxmlformats.org/wordprocessingml/2006/main" xmlns:w14="http://schemas.microsoft.com/office/word/2010/wordml" xmlns:w15="http://schemas.microsoft.com/office/word/2012/wordml" xmlns:w16cex="http://schemas.microsoft.com/office/word/2018/wordml/cex" xmlns:w16cid="http://schemas.microsoft.com/office/word/2016/wordml/cid" xmlns:w16="http://schemas.microsoft.com/office/word/2018/wordml" xmlns:w16sdtdh="http://schemas.microsoft.com/office/word/2020/wordml/sdtdatahash" xmlns:w16se="http://schemas.microsoft.com/office/word/2015/wordml/symex" xmlns:wpg="http://schemas.microsoft.com/office/word/2010/wordprocessingGroup" xmlns:wpi="http://schemas.microsoft.com/office/word/2010/wordprocessingInk" xmlns:wne="http://schemas.microsoft.com/office/word/2006/wordml" xmlns:wps="http://schemas.microsoft.com/office/word/2010/wordprocessingShape" mc:Ignorable="w14 w15 w16se w16cid w16 w16cex w16sdtdh wp14">
   <w:body>
     <w:p>
-      <w:r>
-        <w:t>Dear Sir/Madam,</w:t>
+      <w:pPr>
+        <w:autoSpaceDE w:val="0"/>
+        <w:autoSpaceDN w:val="0"/>
+        <w:adjustRightInd w:val="0"/>
+        <w:rPr>
+          <w:rFonts w:ascii="Times New Roman" w:hAnsi="Times New Roman" w:cs="Times New Roman"/>
+          <w:color w:val="0E101A"/>
+          <w:lang w:val="en-US"/>
+        </w:rPr>
+      </w:pPr>
+      <w:r>
+        <w:rPr>
+          <w:rFonts w:ascii="Times New Roman" w:hAnsi="Times New Roman" w:cs="Times New Roman"/>
+          <w:color w:val="0E101A"/>
+          <w:lang w:val="en-US"/>
+        </w:rPr>
+        <w:t>To whom this may concern,</w:t>
       </w:r>
     </w:p>
-    <w:p/>
     <w:p>
-      <w:r>
-        <w:t xml:space="preserve">I am writing to enquire about a potential opening for an internship </w:t>
-      </w:r>
-      <w:r>
-        <w:t>software engineer</w:t>
-      </w:r>
-      <w:r>
-        <w:t xml:space="preserve"> position. </w:t>
-      </w:r>
+      <w:pPr>
+        <w:autoSpaceDE w:val="0"/>
+        <w:autoSpaceDN w:val="0"/>
+        <w:adjustRightInd w:val="0"/>
+        <w:rPr>
+          <w:rFonts w:ascii="Times New Roman" w:hAnsi="Times New Roman" w:cs="Times New Roman"/>
+          <w:color w:val="0E101A"/>
+          <w:lang w:val="en-US"/>
+        </w:rPr>
+      </w:pPr>
     </w:p>
-    <w:p/>
     <w:p>
-      <w:r>
-        <w:t xml:space="preserve">I offer the experience required to develop </w:t>
-      </w:r>
-      <w:r>
-        <w:t>responsive, multi-platform</w:t>
-      </w:r>
-      <w:r>
-        <w:t xml:space="preserve"> and performant web application</w:t>
-      </w:r>
-      <w:r>
+      <w:pPr>
+        <w:autoSpaceDE w:val="0"/>
+        <w:autoSpaceDN w:val="0"/>
+        <w:adjustRightInd w:val="0"/>
+        <w:rPr>
+          <w:rFonts w:ascii="Times New Roman" w:hAnsi="Times New Roman" w:cs="Times New Roman"/>
+          <w:color w:val="0E101A"/>
+          <w:lang w:val="en-US"/>
+        </w:rPr>
+      </w:pPr>
+      <w:r>
+        <w:rPr>
+          <w:rFonts w:ascii="Times New Roman" w:hAnsi="Times New Roman" w:cs="Times New Roman"/>
+          <w:color w:val="0E101A"/>
+          <w:lang w:val="en-US"/>
+        </w:rPr>
+        <w:t xml:space="preserve">I am writing to inquire about the recently announced opening for </w:t>
+      </w:r>
+      <w:r>
+        <w:rPr>
+          <w:rFonts w:ascii="Times New Roman" w:hAnsi="Times New Roman" w:cs="Times New Roman"/>
+          <w:color w:val="0E101A"/>
+          <w:lang w:val="en-US"/>
+        </w:rPr>
+        <w:t>an internship</w:t>
+      </w:r>
+      <w:r>
+        <w:rPr>
+          <w:rFonts w:ascii="Times New Roman" w:hAnsi="Times New Roman" w:cs="Times New Roman"/>
+          <w:color w:val="0E101A"/>
+          <w:lang w:val="en-US"/>
+        </w:rPr>
+        <w:t xml:space="preserve"> / full-time position</w:t>
+      </w:r>
+      <w:r>
+        <w:rPr>
+          <w:rFonts w:ascii="Times New Roman" w:hAnsi="Times New Roman" w:cs="Times New Roman"/>
+          <w:color w:val="0E101A"/>
+          <w:lang w:val="en-US"/>
+        </w:rPr>
+        <w:t xml:space="preserve"> at Lockheed Martin </w:t>
+      </w:r>
+      <w:r>
+        <w:rPr>
+          <w:rFonts w:ascii="Times New Roman" w:hAnsi="Times New Roman" w:cs="Times New Roman"/>
+          <w:color w:val="0E101A"/>
+          <w:lang w:val="en-US"/>
+        </w:rPr>
+        <w:t>and hope to learn more about the incredible opportunity at your company.</w:t>
+      </w:r>
+      <w:r>
+        <w:rPr>
+          <w:rFonts w:ascii="Times New Roman" w:hAnsi="Times New Roman" w:cs="Times New Roman"/>
+          <w:color w:val="0E101A"/>
+          <w:lang w:val="en-US"/>
+        </w:rPr>
+        <w:t xml:space="preserve"> </w:t>
+      </w:r>
+      <w:r>
+        <w:rPr>
+          <w:rFonts w:ascii="Times New Roman" w:hAnsi="Times New Roman" w:cs="Times New Roman"/>
+          <w:color w:val="0E101A"/>
+          <w:lang w:val="en-US"/>
+        </w:rPr>
+        <w:t>I offer the experience and the needed skills that align perfectly with the requirements demanded</w:t>
+      </w:r>
+      <w:r>
+        <w:rPr>
+          <w:rFonts w:ascii="Times New Roman" w:hAnsi="Times New Roman" w:cs="Times New Roman"/>
+          <w:color w:val="0E101A"/>
+          <w:lang w:val="en-US"/>
+        </w:rPr>
+        <w:t xml:space="preserve"> </w:t>
+      </w:r>
+      <w:r>
+        <w:rPr>
+          <w:rFonts w:ascii="Times New Roman" w:hAnsi="Times New Roman" w:cs="Times New Roman"/>
+          <w:color w:val="0E101A"/>
+          <w:lang w:val="en-US"/>
+        </w:rPr>
+        <w:t>by your opening, including the ability to develop responsive, multi-platform, and</w:t>
+      </w:r>
+      <w:r>
+        <w:rPr>
+          <w:rFonts w:ascii="Times New Roman" w:hAnsi="Times New Roman" w:cs="Times New Roman"/>
+          <w:color w:val="0E101A"/>
+          <w:lang w:val="en-US"/>
+        </w:rPr>
+        <w:t xml:space="preserve"> </w:t>
+      </w:r>
+      <w:r>
+        <w:rPr>
+          <w:rFonts w:ascii="Times New Roman" w:hAnsi="Times New Roman" w:cs="Times New Roman"/>
+          <w:color w:val="0E101A"/>
+          <w:lang w:val="en-US"/>
+        </w:rPr>
+        <w:t>performant web applications using over a dozen frameworks, including React.JS, Angular,</w:t>
+      </w:r>
+      <w:r>
+        <w:rPr>
+          <w:rFonts w:ascii="Times New Roman" w:hAnsi="Times New Roman" w:cs="Times New Roman"/>
+          <w:color w:val="0E101A"/>
+          <w:lang w:val="en-US"/>
+        </w:rPr>
+        <w:t xml:space="preserve"> </w:t>
+      </w:r>
+      <w:r>
+        <w:rPr>
+          <w:rFonts w:ascii="Times New Roman" w:hAnsi="Times New Roman" w:cs="Times New Roman"/>
+          <w:color w:val="0E101A"/>
+          <w:lang w:val="en-US"/>
+        </w:rPr>
+        <w:t xml:space="preserve">Vue.JS, and many more. My skill set continues beyond there. I can also develop in </w:t>
+      </w:r>
+      <w:r>
+        <w:rPr>
+          <w:rFonts w:ascii="Times New Roman" w:hAnsi="Times New Roman" w:cs="Times New Roman"/>
+          <w:color w:val="0E101A"/>
+          <w:lang w:val="en-US"/>
+        </w:rPr>
+        <w:t>languages.</w:t>
+      </w:r>
+      <w:r>
+        <w:rPr>
+          <w:rFonts w:ascii="Times New Roman" w:hAnsi="Times New Roman" w:cs="Times New Roman"/>
+          <w:color w:val="0E101A"/>
+          <w:lang w:val="en-US"/>
+        </w:rPr>
+        <w:t xml:space="preserve"> S</w:t>
+      </w:r>
+      <w:r>
+        <w:rPr>
+          <w:rFonts w:ascii="Times New Roman" w:hAnsi="Times New Roman" w:cs="Times New Roman"/>
+          <w:color w:val="0E101A"/>
+          <w:lang w:val="en-US"/>
+        </w:rPr>
+        <w:t>pecific to major Mobile OSes (Android and iOS), including Swift, Java, and Kotlin. Along with</w:t>
+      </w:r>
+      <w:r>
+        <w:rPr>
+          <w:rFonts w:ascii="Times New Roman" w:hAnsi="Times New Roman" w:cs="Times New Roman"/>
+          <w:color w:val="0E101A"/>
+          <w:lang w:val="en-US"/>
+        </w:rPr>
+        <w:t xml:space="preserve"> </w:t>
+      </w:r>
+      <w:r>
+        <w:rPr>
+          <w:rFonts w:ascii="Times New Roman" w:hAnsi="Times New Roman" w:cs="Times New Roman"/>
+          <w:color w:val="0E101A"/>
+          <w:lang w:val="en-US"/>
+        </w:rPr>
+        <w:t>my ability to work independently, learn quickly, and be a team player or leader, and with the</w:t>
+      </w:r>
+      <w:r>
+        <w:rPr>
+          <w:rFonts w:ascii="Times New Roman" w:hAnsi="Times New Roman" w:cs="Times New Roman"/>
+          <w:color w:val="0E101A"/>
+          <w:lang w:val="en-US"/>
+        </w:rPr>
+        <w:t xml:space="preserve"> </w:t>
+      </w:r>
+      <w:r>
+        <w:rPr>
+          <w:rFonts w:ascii="Times New Roman" w:hAnsi="Times New Roman" w:cs="Times New Roman"/>
+          <w:color w:val="0E101A"/>
+          <w:lang w:val="en-US"/>
+        </w:rPr>
+        <w:t>knowledge of many management systems, including Jira, Azure DevOps, and their respective</w:t>
+      </w:r>
+      <w:r>
+        <w:rPr>
+          <w:rFonts w:ascii="Times New Roman" w:hAnsi="Times New Roman" w:cs="Times New Roman"/>
+          <w:color w:val="0E101A"/>
+          <w:lang w:val="en-US"/>
+        </w:rPr>
+        <w:t xml:space="preserve"> </w:t>
+      </w:r>
+      <w:r>
+        <w:rPr>
+          <w:rFonts w:ascii="Times New Roman" w:hAnsi="Times New Roman" w:cs="Times New Roman"/>
+          <w:color w:val="0E101A"/>
+          <w:lang w:val="en-US"/>
+        </w:rPr>
+        <w:t>methods of management, Scrum and Agile, I can create structure and meet</w:t>
+      </w:r>
+      <w:r>
+        <w:rPr>
+          <w:rFonts w:ascii="Times New Roman" w:hAnsi="Times New Roman" w:cs="Times New Roman"/>
+          <w:color w:val="0E101A"/>
+          <w:lang w:val="en-US"/>
+        </w:rPr>
+        <w:t xml:space="preserve"> </w:t>
+      </w:r>
+      <w:r>
+        <w:rPr>
+          <w:rFonts w:ascii="Times New Roman" w:hAnsi="Times New Roman" w:cs="Times New Roman"/>
+          <w:color w:val="0E101A"/>
+          <w:lang w:val="en-US"/>
+        </w:rPr>
+        <w:t>deadlines on time or</w:t>
+      </w:r>
+      <w:r>
+        <w:rPr>
+          <w:rFonts w:ascii="Times New Roman" w:hAnsi="Times New Roman" w:cs="Times New Roman"/>
+          <w:color w:val="0E101A"/>
+          <w:lang w:val="en-US"/>
+        </w:rPr>
+        <w:t xml:space="preserve"> </w:t>
+      </w:r>
+      <w:r>
+        <w:rPr>
+          <w:rFonts w:ascii="Times New Roman" w:hAnsi="Times New Roman" w:cs="Times New Roman"/>
+          <w:color w:val="0E101A"/>
+          <w:lang w:val="en-US"/>
+        </w:rPr>
+        <w:t>earlier.</w:t>
+      </w:r>
+    </w:p>
+    <w:p>
+      <w:pPr>
+        <w:autoSpaceDE w:val="0"/>
+        <w:autoSpaceDN w:val="0"/>
+        <w:adjustRightInd w:val="0"/>
+        <w:rPr>
+          <w:rFonts w:ascii="Times New Roman" w:hAnsi="Times New Roman" w:cs="Times New Roman"/>
+          <w:color w:val="0E101A"/>
+          <w:lang w:val="en-US"/>
+        </w:rPr>
+      </w:pPr>
+    </w:p>
+    <w:p>
+      <w:pPr>
+        <w:autoSpaceDE w:val="0"/>
+        <w:autoSpaceDN w:val="0"/>
+        <w:adjustRightInd w:val="0"/>
+        <w:rPr>
+          <w:rFonts w:ascii="Times New Roman" w:hAnsi="Times New Roman" w:cs="Times New Roman"/>
+          <w:color w:val="0E101A"/>
+          <w:lang w:val="en-US"/>
+        </w:rPr>
+      </w:pPr>
+      <w:r>
+        <w:rPr>
+          <w:rFonts w:ascii="Times New Roman" w:hAnsi="Times New Roman" w:cs="Times New Roman"/>
+          <w:color w:val="0E101A"/>
+          <w:lang w:val="en-US"/>
+        </w:rPr>
+        <w:t xml:space="preserve">Below is my comprehensive E-Portfolio highlighting my strong </w:t>
+      </w:r>
+      <w:proofErr w:type="gramStart"/>
+      <w:r>
+        <w:rPr>
+          <w:rFonts w:ascii="Times New Roman" w:hAnsi="Times New Roman" w:cs="Times New Roman"/>
+          <w:color w:val="0E101A"/>
+          <w:lang w:val="en-US"/>
+        </w:rPr>
+        <w:t>front-end</w:t>
+      </w:r>
+      <w:proofErr w:type="gramEnd"/>
+    </w:p>
+    <w:p>
+      <w:pPr>
+        <w:autoSpaceDE w:val="0"/>
+        <w:autoSpaceDN w:val="0"/>
+        <w:adjustRightInd w:val="0"/>
+        <w:rPr>
+          <w:rFonts w:ascii="Times New Roman" w:hAnsi="Times New Roman" w:cs="Times New Roman"/>
+          <w:color w:val="0E101A"/>
+          <w:lang w:val="en-US"/>
+        </w:rPr>
+      </w:pPr>
+      <w:r>
+        <w:rPr>
+          <w:rFonts w:ascii="Times New Roman" w:hAnsi="Times New Roman" w:cs="Times New Roman"/>
+          <w:color w:val="0E101A"/>
+          <w:lang w:val="en-US"/>
+        </w:rPr>
+        <w:t>development and mobile development skills</w:t>
+      </w:r>
+      <w:r>
+        <w:rPr>
+          <w:rFonts w:ascii="Times New Roman" w:hAnsi="Times New Roman" w:cs="Times New Roman"/>
+          <w:color w:val="0E101A"/>
+          <w:lang w:val="en-US"/>
+        </w:rPr>
+        <w:t>,</w:t>
+      </w:r>
+      <w:r>
+        <w:rPr>
+          <w:rFonts w:ascii="Times New Roman" w:hAnsi="Times New Roman" w:cs="Times New Roman"/>
+          <w:color w:val="0E101A"/>
+          <w:lang w:val="en-US"/>
+        </w:rPr>
+        <w:t xml:space="preserve"> and my other skills that will seamlessly align with</w:t>
+      </w:r>
+      <w:r>
+        <w:rPr>
+          <w:rFonts w:ascii="Times New Roman" w:hAnsi="Times New Roman" w:cs="Times New Roman"/>
+          <w:color w:val="0E101A"/>
+          <w:lang w:val="en-US"/>
+        </w:rPr>
+        <w:t xml:space="preserve"> </w:t>
+      </w:r>
+      <w:r>
+        <w:rPr>
+          <w:rFonts w:ascii="Times New Roman" w:hAnsi="Times New Roman" w:cs="Times New Roman"/>
+          <w:color w:val="0E101A"/>
+          <w:lang w:val="en-US"/>
+        </w:rPr>
+        <w:t>the demand</w:t>
+      </w:r>
+      <w:r>
+        <w:rPr>
+          <w:rFonts w:ascii="Times New Roman" w:hAnsi="Times New Roman" w:cs="Times New Roman"/>
+          <w:color w:val="0E101A"/>
+          <w:lang w:val="en-US"/>
+        </w:rPr>
         <w:t>s</w:t>
       </w:r>
       <w:r>
-        <w:t xml:space="preserve">, develop iOS apps via Swift </w:t>
-      </w:r>
-      <w:r>
-        <w:t xml:space="preserve">along with the ability to work independently and </w:t>
-      </w:r>
-      <w:r>
-        <w:t>learn quickly</w:t>
-      </w:r>
-      <w:r>
-        <w:t xml:space="preserve">. My E-Portfolio below highlights my strong skills for </w:t>
-      </w:r>
-      <w:r>
-        <w:t>frontend</w:t>
-      </w:r>
-      <w:r>
-        <w:t xml:space="preserve"> development</w:t>
-      </w:r>
-      <w:r>
-        <w:t xml:space="preserve"> and</w:t>
-      </w:r>
-      <w:r>
-        <w:t xml:space="preserve"> </w:t>
-      </w:r>
-      <w:r>
-        <w:t xml:space="preserve">software development, </w:t>
-      </w:r>
-      <w:r>
-        <w:t xml:space="preserve">along with other skills that also align with this position. </w:t>
+        <w:rPr>
+          <w:rFonts w:ascii="Times New Roman" w:hAnsi="Times New Roman" w:cs="Times New Roman"/>
+          <w:color w:val="0E101A"/>
+          <w:lang w:val="en-US"/>
+        </w:rPr>
+        <w:t xml:space="preserve"> of your new </w:t>
+      </w:r>
+      <w:r>
+        <w:rPr>
+          <w:rFonts w:ascii="Times New Roman" w:hAnsi="Times New Roman" w:cs="Times New Roman"/>
+          <w:color w:val="0E101A"/>
+          <w:lang w:val="en-US"/>
+        </w:rPr>
+        <w:t>internship / full-time position</w:t>
+      </w:r>
+      <w:r>
+        <w:rPr>
+          <w:rFonts w:ascii="Times New Roman" w:hAnsi="Times New Roman" w:cs="Times New Roman"/>
+          <w:color w:val="0E101A"/>
+          <w:lang w:val="en-US"/>
+        </w:rPr>
+        <w:t xml:space="preserve"> at your company.</w:t>
       </w:r>
     </w:p>
-    <w:p/>
     <w:p>
+      <w:pPr>
+        <w:autoSpaceDE w:val="0"/>
+        <w:autoSpaceDN w:val="0"/>
+        <w:adjustRightInd w:val="0"/>
+        <w:rPr>
+          <w:rFonts w:ascii="Times New Roman" w:hAnsi="Times New Roman" w:cs="Times New Roman"/>
+          <w:color w:val="000000"/>
+          <w:lang w:val="en-US"/>
+        </w:rPr>
+      </w:pPr>
+    </w:p>
+    <w:p>
+      <w:pPr>
+        <w:autoSpaceDE w:val="0"/>
+        <w:autoSpaceDN w:val="0"/>
+        <w:adjustRightInd w:val="0"/>
+        <w:rPr>
+          <w:rFonts w:ascii="Times New Roman" w:hAnsi="Times New Roman" w:cs="Times New Roman"/>
+          <w:color w:val="4A6EE1"/>
+          <w:lang w:val="en-US"/>
+        </w:rPr>
+      </w:pPr>
       <w:hyperlink r:id="rId4" w:history="1">
         <w:r>
           <w:rPr>
             <w:rStyle w:val="Hyperlink"/>
+            <w:rFonts w:ascii="Times New Roman" w:hAnsi="Times New Roman" w:cs="Times New Roman"/>
+            <w:lang w:val="en-US"/>
           </w:rPr>
           <w:t>https://fadyfaheem.com</w:t>
         </w:r>
       </w:hyperlink>
     </w:p>
-    <w:p/>
     <w:p>
-      <w:r>
-        <w:t xml:space="preserve">I welcome the opportunity to speak with you if you feel I will be a strong candidate for this or any other position in your organisation. </w:t>
-      </w:r>
-    </w:p>
-    <w:p/>
-    <w:p>
-      <w:r>
-        <w:t>Kind regards,</w:t>
-      </w:r>
+      <w:pPr>
+        <w:autoSpaceDE w:val="0"/>
+        <w:autoSpaceDN w:val="0"/>
+        <w:adjustRightInd w:val="0"/>
+        <w:rPr>
+          <w:rFonts w:ascii="Times New Roman" w:hAnsi="Times New Roman" w:cs="Times New Roman"/>
+          <w:color w:val="4A6EE1"/>
+          <w:lang w:val="en-US"/>
+        </w:rPr>
+      </w:pPr>
     </w:p>
     <w:p>
       <w:pPr>
-        <w:tabs>
-          <w:tab w:val="center" w:pos="4513"/>
-        </w:tabs>
-        <w:rPr>
-          <w:vertAlign w:val="subscript"/>
+        <w:autoSpaceDE w:val="0"/>
+        <w:autoSpaceDN w:val="0"/>
+        <w:adjustRightInd w:val="0"/>
+        <w:rPr>
+          <w:rFonts w:ascii="Times New Roman" w:hAnsi="Times New Roman" w:cs="Times New Roman"/>
+          <w:color w:val="0E101A"/>
+          <w:lang w:val="en-US"/>
         </w:rPr>
       </w:pPr>
       <w:r>
+        <w:rPr>
+          <w:rFonts w:ascii="Times New Roman" w:hAnsi="Times New Roman" w:cs="Times New Roman"/>
+          <w:color w:val="0E101A"/>
+          <w:lang w:val="en-US"/>
+        </w:rPr>
+        <w:t>I eagerly anticipate the opportunity to speak with you and your team, and if you feel like I will be</w:t>
+      </w:r>
+      <w:r>
+        <w:rPr>
+          <w:rFonts w:ascii="Times New Roman" w:hAnsi="Times New Roman" w:cs="Times New Roman"/>
+          <w:color w:val="0E101A"/>
+          <w:lang w:val="en-US"/>
+        </w:rPr>
+        <w:t xml:space="preserve"> </w:t>
+      </w:r>
+      <w:r>
+        <w:rPr>
+          <w:rFonts w:ascii="Times New Roman" w:hAnsi="Times New Roman" w:cs="Times New Roman"/>
+          <w:color w:val="0E101A"/>
+          <w:lang w:val="en-US"/>
+        </w:rPr>
+        <w:t>a strong candidate for your position and or any other open positions within your company, please</w:t>
+      </w:r>
+      <w:r>
+        <w:rPr>
+          <w:rFonts w:ascii="Times New Roman" w:hAnsi="Times New Roman" w:cs="Times New Roman"/>
+          <w:color w:val="0E101A"/>
+          <w:lang w:val="en-US"/>
+        </w:rPr>
+        <w:t xml:space="preserve"> </w:t>
+      </w:r>
+      <w:r>
+        <w:rPr>
+          <w:rFonts w:ascii="Times New Roman" w:hAnsi="Times New Roman" w:cs="Times New Roman"/>
+          <w:color w:val="0E101A"/>
+          <w:lang w:val="en-US"/>
+        </w:rPr>
+        <w:t>do not hesitate to reach out</w:t>
+      </w:r>
+      <w:r>
+        <w:rPr>
+          <w:rFonts w:ascii="Times New Roman" w:hAnsi="Times New Roman" w:cs="Times New Roman"/>
+          <w:color w:val="0E101A"/>
+          <w:lang w:val="en-US"/>
+        </w:rPr>
+        <w:t xml:space="preserve">. </w:t>
+      </w:r>
+      <w:r>
+        <w:rPr>
+          <w:rFonts w:ascii="Times New Roman" w:hAnsi="Times New Roman" w:cs="Times New Roman"/>
+          <w:color w:val="0E101A"/>
+          <w:lang w:val="en-US"/>
+        </w:rPr>
+        <w:t xml:space="preserve">I am available by cell and or text at </w:t>
+      </w:r>
+      <w:r>
+        <w:rPr>
+          <w:rFonts w:ascii="Times New Roman" w:hAnsi="Times New Roman" w:cs="Times New Roman"/>
+          <w:color w:val="0E101A"/>
+          <w:lang w:val="en-US"/>
+        </w:rPr>
+        <w:t>-</w:t>
+      </w:r>
+    </w:p>
+    <w:p>
+      <w:pPr>
+        <w:autoSpaceDE w:val="0"/>
+        <w:autoSpaceDN w:val="0"/>
+        <w:adjustRightInd w:val="0"/>
+        <w:rPr>
+          <w:rFonts w:ascii="Times New Roman" w:hAnsi="Times New Roman" w:cs="Times New Roman"/>
+          <w:color w:val="0E101A"/>
+          <w:lang w:val="en-US"/>
+        </w:rPr>
+      </w:pPr>
+      <w:r>
+        <w:rPr>
+          <w:rFonts w:ascii="Times New Roman" w:hAnsi="Times New Roman" w:cs="Times New Roman"/>
+          <w:color w:val="0E101A"/>
+          <w:lang w:val="en-US"/>
+        </w:rPr>
+        <w:t>+1 (</w:t>
+      </w:r>
+      <w:r>
+        <w:rPr>
+          <w:rFonts w:ascii="Times New Roman" w:hAnsi="Times New Roman" w:cs="Times New Roman"/>
+          <w:color w:val="0E101A"/>
+          <w:lang w:val="en-US"/>
+        </w:rPr>
+        <w:t>682</w:t>
+      </w:r>
+      <w:r>
+        <w:rPr>
+          <w:rFonts w:ascii="Times New Roman" w:hAnsi="Times New Roman" w:cs="Times New Roman"/>
+          <w:color w:val="0E101A"/>
+          <w:lang w:val="en-US"/>
+        </w:rPr>
+        <w:t>)</w:t>
+      </w:r>
+      <w:r>
+        <w:rPr>
+          <w:rFonts w:ascii="Times New Roman" w:hAnsi="Times New Roman" w:cs="Times New Roman"/>
+          <w:color w:val="0E101A"/>
+          <w:lang w:val="en-US"/>
+        </w:rPr>
+        <w:t xml:space="preserve"> </w:t>
+      </w:r>
+      <w:r>
+        <w:rPr>
+          <w:rFonts w:ascii="Times New Roman" w:hAnsi="Times New Roman" w:cs="Times New Roman"/>
+          <w:color w:val="0E101A"/>
+          <w:lang w:val="en-US"/>
+        </w:rPr>
+        <w:t>717-6391</w:t>
+      </w:r>
+      <w:r>
+        <w:rPr>
+          <w:rFonts w:ascii="Times New Roman" w:hAnsi="Times New Roman" w:cs="Times New Roman"/>
+          <w:color w:val="0E101A"/>
+          <w:lang w:val="en-US"/>
+        </w:rPr>
+        <w:t xml:space="preserve"> and </w:t>
+      </w:r>
+      <w:r>
+        <w:rPr>
+          <w:rFonts w:ascii="Times New Roman" w:hAnsi="Times New Roman" w:cs="Times New Roman"/>
+          <w:color w:val="0E101A"/>
+          <w:lang w:val="en-US"/>
+        </w:rPr>
+        <w:t xml:space="preserve">or </w:t>
+      </w:r>
+      <w:r>
+        <w:rPr>
+          <w:rFonts w:ascii="Times New Roman" w:hAnsi="Times New Roman" w:cs="Times New Roman"/>
+          <w:color w:val="0E101A"/>
+          <w:lang w:val="en-US"/>
+        </w:rPr>
+        <w:t>via</w:t>
+      </w:r>
+      <w:r>
+        <w:rPr>
+          <w:rFonts w:ascii="Times New Roman" w:hAnsi="Times New Roman" w:cs="Times New Roman"/>
+          <w:color w:val="0E101A"/>
+          <w:lang w:val="en-US"/>
+        </w:rPr>
+        <w:t xml:space="preserve"> </w:t>
+      </w:r>
+      <w:r>
+        <w:rPr>
+          <w:rFonts w:ascii="Times New Roman" w:hAnsi="Times New Roman" w:cs="Times New Roman"/>
+          <w:color w:val="0E101A"/>
+          <w:lang w:val="en-US"/>
+        </w:rPr>
+        <w:t>email at</w:t>
+      </w:r>
+      <w:r>
+        <w:rPr>
+          <w:rFonts w:ascii="Times New Roman" w:hAnsi="Times New Roman" w:cs="Times New Roman"/>
+          <w:color w:val="0E101A"/>
+          <w:lang w:val="en-US"/>
+        </w:rPr>
+        <w:t xml:space="preserve"> </w:t>
+      </w:r>
+      <w:r>
+        <w:rPr>
+          <w:rFonts w:ascii="Times New Roman" w:hAnsi="Times New Roman" w:cs="Times New Roman"/>
+          <w:color w:val="0E101A"/>
+          <w:lang w:val="en-US"/>
+        </w:rPr>
+        <w:t>contact@fadyfaheem.com</w:t>
+      </w:r>
+    </w:p>
+    <w:p>
+      <w:pPr>
+        <w:autoSpaceDE w:val="0"/>
+        <w:autoSpaceDN w:val="0"/>
+        <w:adjustRightInd w:val="0"/>
+        <w:rPr>
+          <w:rFonts w:ascii="Times New Roman" w:hAnsi="Times New Roman" w:cs="Times New Roman"/>
+          <w:color w:val="0E101A"/>
+          <w:lang w:val="en-US"/>
+        </w:rPr>
+      </w:pPr>
+    </w:p>
+    <w:p>
+      <w:pPr>
+        <w:autoSpaceDE w:val="0"/>
+        <w:autoSpaceDN w:val="0"/>
+        <w:adjustRightInd w:val="0"/>
+        <w:rPr>
+          <w:rFonts w:ascii="Times New Roman" w:hAnsi="Times New Roman" w:cs="Times New Roman"/>
+          <w:color w:val="0E101A"/>
+          <w:lang w:val="en-US"/>
+        </w:rPr>
+      </w:pPr>
+      <w:r>
+        <w:rPr>
+          <w:rFonts w:ascii="Times New Roman" w:hAnsi="Times New Roman" w:cs="Times New Roman"/>
+          <w:color w:val="0E101A"/>
+          <w:lang w:val="en-US"/>
+        </w:rPr>
+        <w:t>Thank you for your time,</w:t>
+      </w:r>
+    </w:p>
+    <w:p>
+      <w:r>
+        <w:rPr>
+          <w:rFonts w:ascii="Times New Roman" w:hAnsi="Times New Roman" w:cs="Times New Roman"/>
+          <w:color w:val="0E101A"/>
+          <w:lang w:val="en-US"/>
+        </w:rPr>
         <w:t>Fady Faheem</w:t>
-      </w:r>
-      <w:r>
-        <w:tab/>
       </w:r>
     </w:p>
     <w:sectPr>

</xml_diff>